<commit_message>
PPataisymai del islaukos prekeje, nurasymo numeris prie likucio nurasius
</commit_message>
<xml_diff>
--- a/template/nurasymas.docx
+++ b/template/nurasymas.docx
@@ -33,19 +33,7 @@
         <w:rPr>
           <w:u w:val="single"/>
         </w:rPr>
-        <w:t>_</w:t>
-      </w:r>
-      <w:r>
-        <w:rPr>
-          <w:u w:val="single"/>
-        </w:rPr>
-        <w:t>{DATA}</w:t>
-      </w:r>
-      <w:r>
-        <w:rPr>
-          <w:u w:val="single"/>
-        </w:rPr>
-        <w:t>_</w:t>
+        <w:t>_{DATA}_</w:t>
       </w:r>
       <w:r>
         <w:rPr/>
@@ -128,21 +116,7 @@
           <w:b/>
           <w:bCs/>
         </w:rPr>
-        <w:t xml:space="preserve">Nurašomi šie </w:t>
-      </w:r>
-      <w:r>
-        <w:rPr>
-          <w:b/>
-          <w:bCs/>
-        </w:rPr>
-        <w:t>{METAI}</w:t>
-      </w:r>
-      <w:r>
-        <w:rPr>
-          <w:b/>
-          <w:bCs/>
-        </w:rPr>
-        <w:t xml:space="preserve"> m. _</w:t>
+        <w:t>Nurašomi šie {METAI} m. _</w:t>
       </w:r>
       <w:r>
         <w:rPr>
@@ -171,21 +145,21 @@
     </w:p>
     <w:tbl>
       <w:tblPr>
-        <w:tblW w:type="dxa" w:w="9638"/>
         <w:jc w:val="left"/>
+        <w:tblInd w:type="dxa" w:w="-324"/>
         <w:tblBorders>
-          <w:top w:color="000000" w:space="0" w:sz="2" w:val="single"/>
-          <w:left w:color="000000" w:space="0" w:sz="2" w:val="single"/>
-          <w:bottom w:color="000000" w:space="0" w:sz="2" w:val="single"/>
-          <w:right w:color="000000" w:space="0" w:sz="2" w:val="single"/>
+          <w:top w:color="000001" w:space="0" w:sz="2" w:val="single"/>
+          <w:left w:color="000001" w:space="0" w:sz="2" w:val="single"/>
+          <w:bottom w:color="000001" w:space="0" w:sz="2" w:val="single"/>
+          <w:right w:color="000001" w:space="0" w:sz="2" w:val="single"/>
         </w:tblBorders>
       </w:tblPr>
       <w:tblGrid>
-        <w:gridCol w:w="1927"/>
-        <w:gridCol w:w="1927"/>
-        <w:gridCol w:w="1928"/>
-        <w:gridCol w:w="1927"/>
-        <w:gridCol w:w="1929"/>
+        <w:gridCol w:w="1018"/>
+        <w:gridCol w:w="3197"/>
+        <w:gridCol w:w="2278"/>
+        <w:gridCol w:w="1211"/>
+        <w:gridCol w:w="1941"/>
       </w:tblGrid>
       <w:tr>
         <w:trPr>
@@ -194,19 +168,19 @@
         </w:trPr>
         <w:tc>
           <w:tcPr>
-            <w:tcW w:type="dxa" w:w="1927"/>
-            <w:tcBorders>
-              <w:top w:color="000000" w:space="0" w:sz="2" w:val="single"/>
-              <w:left w:color="000000" w:space="0" w:sz="2" w:val="single"/>
-              <w:bottom w:color="000000" w:space="0" w:sz="2" w:val="single"/>
-              <w:right w:color="000000" w:space="0" w:sz="2" w:val="single"/>
-            </w:tcBorders>
-            <w:shd w:fill="FFFFFF" w:val="clear"/>
-            <w:tcMar>
-              <w:top w:type="dxa" w:w="0"/>
-              <w:left w:type="dxa" w:w="0"/>
-              <w:bottom w:type="dxa" w:w="0"/>
-              <w:right w:type="dxa" w:w="0"/>
+            <w:tcW w:type="dxa" w:w="1018"/>
+            <w:tcBorders>
+              <w:top w:color="000001" w:space="0" w:sz="2" w:val="single"/>
+              <w:left w:color="000001" w:space="0" w:sz="2" w:val="single"/>
+              <w:bottom w:color="000001" w:space="0" w:sz="2" w:val="single"/>
+              <w:right w:color="000001" w:space="0" w:sz="2" w:val="single"/>
+            </w:tcBorders>
+            <w:shd w:fill="FFFFFF" w:val="clear"/>
+            <w:tcMar>
+              <w:top w:type="dxa" w:w="0"/>
+              <w:left w:type="dxa" w:w="108"/>
+              <w:bottom w:type="dxa" w:w="0"/>
+              <w:right w:type="dxa" w:w="108"/>
             </w:tcMar>
           </w:tcPr>
           <w:p>
@@ -224,19 +198,19 @@
         </w:tc>
         <w:tc>
           <w:tcPr>
-            <w:tcW w:type="dxa" w:w="1927"/>
-            <w:tcBorders>
-              <w:top w:color="000000" w:space="0" w:sz="2" w:val="single"/>
-              <w:left w:color="000000" w:space="0" w:sz="2" w:val="single"/>
-              <w:bottom w:color="000000" w:space="0" w:sz="2" w:val="single"/>
-              <w:right w:color="000000" w:space="0" w:sz="2" w:val="single"/>
-            </w:tcBorders>
-            <w:shd w:fill="FFFFFF" w:val="clear"/>
-            <w:tcMar>
-              <w:top w:type="dxa" w:w="0"/>
-              <w:left w:type="dxa" w:w="0"/>
-              <w:bottom w:type="dxa" w:w="0"/>
-              <w:right w:type="dxa" w:w="0"/>
+            <w:tcW w:type="dxa" w:w="3197"/>
+            <w:tcBorders>
+              <w:top w:color="000001" w:space="0" w:sz="2" w:val="single"/>
+              <w:left w:color="000001" w:space="0" w:sz="2" w:val="single"/>
+              <w:bottom w:color="000001" w:space="0" w:sz="2" w:val="single"/>
+              <w:right w:color="000001" w:space="0" w:sz="2" w:val="single"/>
+            </w:tcBorders>
+            <w:shd w:fill="FFFFFF" w:val="clear"/>
+            <w:tcMar>
+              <w:top w:type="dxa" w:w="0"/>
+              <w:left w:type="dxa" w:w="108"/>
+              <w:bottom w:type="dxa" w:w="0"/>
+              <w:right w:type="dxa" w:w="108"/>
             </w:tcMar>
           </w:tcPr>
           <w:p>
@@ -254,19 +228,19 @@
         </w:tc>
         <w:tc>
           <w:tcPr>
-            <w:tcW w:type="dxa" w:w="1928"/>
-            <w:tcBorders>
-              <w:top w:color="000000" w:space="0" w:sz="2" w:val="single"/>
-              <w:left w:color="000000" w:space="0" w:sz="2" w:val="single"/>
-              <w:bottom w:color="000000" w:space="0" w:sz="2" w:val="single"/>
-              <w:right w:color="000000" w:space="0" w:sz="2" w:val="single"/>
-            </w:tcBorders>
-            <w:shd w:fill="FFFFFF" w:val="clear"/>
-            <w:tcMar>
-              <w:top w:type="dxa" w:w="0"/>
-              <w:left w:type="dxa" w:w="0"/>
-              <w:bottom w:type="dxa" w:w="0"/>
-              <w:right w:type="dxa" w:w="0"/>
+            <w:tcW w:type="dxa" w:w="2278"/>
+            <w:tcBorders>
+              <w:top w:color="000001" w:space="0" w:sz="2" w:val="single"/>
+              <w:left w:color="000001" w:space="0" w:sz="2" w:val="single"/>
+              <w:bottom w:color="000001" w:space="0" w:sz="2" w:val="single"/>
+              <w:right w:color="000001" w:space="0" w:sz="2" w:val="single"/>
+            </w:tcBorders>
+            <w:shd w:fill="FFFFFF" w:val="clear"/>
+            <w:tcMar>
+              <w:top w:type="dxa" w:w="0"/>
+              <w:left w:type="dxa" w:w="108"/>
+              <w:bottom w:type="dxa" w:w="0"/>
+              <w:right w:type="dxa" w:w="108"/>
             </w:tcMar>
           </w:tcPr>
           <w:p>
@@ -284,19 +258,19 @@
         </w:tc>
         <w:tc>
           <w:tcPr>
-            <w:tcW w:type="dxa" w:w="1927"/>
-            <w:tcBorders>
-              <w:top w:color="000000" w:space="0" w:sz="2" w:val="single"/>
-              <w:left w:color="000000" w:space="0" w:sz="2" w:val="single"/>
-              <w:bottom w:color="000000" w:space="0" w:sz="2" w:val="single"/>
-              <w:right w:color="000000" w:space="0" w:sz="2" w:val="single"/>
-            </w:tcBorders>
-            <w:shd w:fill="FFFFFF" w:val="clear"/>
-            <w:tcMar>
-              <w:top w:type="dxa" w:w="0"/>
-              <w:left w:type="dxa" w:w="0"/>
-              <w:bottom w:type="dxa" w:w="0"/>
-              <w:right w:type="dxa" w:w="0"/>
+            <w:tcW w:type="dxa" w:w="1211"/>
+            <w:tcBorders>
+              <w:top w:color="000001" w:space="0" w:sz="2" w:val="single"/>
+              <w:left w:color="000001" w:space="0" w:sz="2" w:val="single"/>
+              <w:bottom w:color="000001" w:space="0" w:sz="2" w:val="single"/>
+              <w:right w:color="000001" w:space="0" w:sz="2" w:val="single"/>
+            </w:tcBorders>
+            <w:shd w:fill="FFFFFF" w:val="clear"/>
+            <w:tcMar>
+              <w:top w:type="dxa" w:w="0"/>
+              <w:left w:type="dxa" w:w="108"/>
+              <w:bottom w:type="dxa" w:w="0"/>
+              <w:right w:type="dxa" w:w="108"/>
             </w:tcMar>
           </w:tcPr>
           <w:p>
@@ -314,19 +288,19 @@
         </w:tc>
         <w:tc>
           <w:tcPr>
-            <w:tcW w:type="dxa" w:w="1929"/>
-            <w:tcBorders>
-              <w:top w:color="000000" w:space="0" w:sz="2" w:val="single"/>
-              <w:left w:color="000000" w:space="0" w:sz="2" w:val="single"/>
-              <w:bottom w:color="000000" w:space="0" w:sz="2" w:val="single"/>
-              <w:right w:color="000000" w:space="0" w:sz="2" w:val="single"/>
-            </w:tcBorders>
-            <w:shd w:fill="FFFFFF" w:val="clear"/>
-            <w:tcMar>
-              <w:top w:type="dxa" w:w="0"/>
-              <w:left w:type="dxa" w:w="0"/>
-              <w:bottom w:type="dxa" w:w="0"/>
-              <w:right w:type="dxa" w:w="0"/>
+            <w:tcW w:type="dxa" w:w="1941"/>
+            <w:tcBorders>
+              <w:top w:color="000001" w:space="0" w:sz="2" w:val="single"/>
+              <w:left w:color="000001" w:space="0" w:sz="2" w:val="single"/>
+              <w:bottom w:color="000001" w:space="0" w:sz="2" w:val="single"/>
+              <w:right w:color="000001" w:space="0" w:sz="2" w:val="single"/>
+            </w:tcBorders>
+            <w:shd w:fill="FFFFFF" w:val="clear"/>
+            <w:tcMar>
+              <w:top w:type="dxa" w:w="0"/>
+              <w:left w:type="dxa" w:w="108"/>
+              <w:bottom w:type="dxa" w:w="0"/>
+              <w:right w:type="dxa" w:w="108"/>
             </w:tcMar>
           </w:tcPr>
           <w:p>
@@ -350,19 +324,19 @@
         </w:trPr>
         <w:tc>
           <w:tcPr>
-            <w:tcW w:type="dxa" w:w="1927"/>
-            <w:tcBorders>
-              <w:top w:color="000000" w:space="0" w:sz="2" w:val="single"/>
-              <w:left w:color="000000" w:space="0" w:sz="2" w:val="single"/>
-              <w:bottom w:color="000000" w:space="0" w:sz="2" w:val="single"/>
-              <w:right w:color="000000" w:space="0" w:sz="2" w:val="single"/>
-            </w:tcBorders>
-            <w:shd w:fill="FFFFFF" w:val="clear"/>
-            <w:tcMar>
-              <w:top w:type="dxa" w:w="0"/>
-              <w:left w:type="dxa" w:w="0"/>
-              <w:bottom w:type="dxa" w:w="0"/>
-              <w:right w:type="dxa" w:w="0"/>
+            <w:tcW w:type="dxa" w:w="1018"/>
+            <w:tcBorders>
+              <w:top w:color="000001" w:space="0" w:sz="2" w:val="single"/>
+              <w:left w:color="000001" w:space="0" w:sz="2" w:val="single"/>
+              <w:bottom w:color="000001" w:space="0" w:sz="2" w:val="single"/>
+              <w:right w:color="000001" w:space="0" w:sz="2" w:val="single"/>
+            </w:tcBorders>
+            <w:shd w:fill="FFFFFF" w:val="clear"/>
+            <w:tcMar>
+              <w:top w:type="dxa" w:w="0"/>
+              <w:left w:type="dxa" w:w="108"/>
+              <w:bottom w:type="dxa" w:w="0"/>
+              <w:right w:type="dxa" w:w="108"/>
             </w:tcMar>
           </w:tcPr>
           <w:p>
@@ -379,19 +353,19 @@
         </w:tc>
         <w:tc>
           <w:tcPr>
-            <w:tcW w:type="dxa" w:w="1927"/>
-            <w:tcBorders>
-              <w:top w:color="000000" w:space="0" w:sz="2" w:val="single"/>
-              <w:left w:color="000000" w:space="0" w:sz="2" w:val="single"/>
-              <w:bottom w:color="000000" w:space="0" w:sz="2" w:val="single"/>
-              <w:right w:color="000000" w:space="0" w:sz="2" w:val="single"/>
-            </w:tcBorders>
-            <w:shd w:fill="FFFFFF" w:val="clear"/>
-            <w:tcMar>
-              <w:top w:type="dxa" w:w="0"/>
-              <w:left w:type="dxa" w:w="0"/>
-              <w:bottom w:type="dxa" w:w="0"/>
-              <w:right w:type="dxa" w:w="0"/>
+            <w:tcW w:type="dxa" w:w="3197"/>
+            <w:tcBorders>
+              <w:top w:color="000001" w:space="0" w:sz="2" w:val="single"/>
+              <w:left w:color="000001" w:space="0" w:sz="2" w:val="single"/>
+              <w:bottom w:color="000001" w:space="0" w:sz="2" w:val="single"/>
+              <w:right w:color="000001" w:space="0" w:sz="2" w:val="single"/>
+            </w:tcBorders>
+            <w:shd w:fill="FFFFFF" w:val="clear"/>
+            <w:tcMar>
+              <w:top w:type="dxa" w:w="0"/>
+              <w:left w:type="dxa" w:w="108"/>
+              <w:bottom w:type="dxa" w:w="0"/>
+              <w:right w:type="dxa" w:w="108"/>
             </w:tcMar>
           </w:tcPr>
           <w:p>
@@ -408,19 +382,19 @@
         </w:tc>
         <w:tc>
           <w:tcPr>
-            <w:tcW w:type="dxa" w:w="1928"/>
-            <w:tcBorders>
-              <w:top w:color="000000" w:space="0" w:sz="2" w:val="single"/>
-              <w:left w:color="000000" w:space="0" w:sz="2" w:val="single"/>
-              <w:bottom w:color="000000" w:space="0" w:sz="2" w:val="single"/>
-              <w:right w:color="000000" w:space="0" w:sz="2" w:val="single"/>
-            </w:tcBorders>
-            <w:shd w:fill="FFFFFF" w:val="clear"/>
-            <w:tcMar>
-              <w:top w:type="dxa" w:w="0"/>
-              <w:left w:type="dxa" w:w="0"/>
-              <w:bottom w:type="dxa" w:w="0"/>
-              <w:right w:type="dxa" w:w="0"/>
+            <w:tcW w:type="dxa" w:w="2278"/>
+            <w:tcBorders>
+              <w:top w:color="000001" w:space="0" w:sz="2" w:val="single"/>
+              <w:left w:color="000001" w:space="0" w:sz="2" w:val="single"/>
+              <w:bottom w:color="000001" w:space="0" w:sz="2" w:val="single"/>
+              <w:right w:color="000001" w:space="0" w:sz="2" w:val="single"/>
+            </w:tcBorders>
+            <w:shd w:fill="FFFFFF" w:val="clear"/>
+            <w:tcMar>
+              <w:top w:type="dxa" w:w="0"/>
+              <w:left w:type="dxa" w:w="108"/>
+              <w:bottom w:type="dxa" w:w="0"/>
+              <w:right w:type="dxa" w:w="108"/>
             </w:tcMar>
           </w:tcPr>
           <w:p>
@@ -437,19 +411,19 @@
         </w:tc>
         <w:tc>
           <w:tcPr>
-            <w:tcW w:type="dxa" w:w="1927"/>
-            <w:tcBorders>
-              <w:top w:color="000000" w:space="0" w:sz="2" w:val="single"/>
-              <w:left w:color="000000" w:space="0" w:sz="2" w:val="single"/>
-              <w:bottom w:color="000000" w:space="0" w:sz="2" w:val="single"/>
-              <w:right w:color="000000" w:space="0" w:sz="2" w:val="single"/>
-            </w:tcBorders>
-            <w:shd w:fill="FFFFFF" w:val="clear"/>
-            <w:tcMar>
-              <w:top w:type="dxa" w:w="0"/>
-              <w:left w:type="dxa" w:w="0"/>
-              <w:bottom w:type="dxa" w:w="0"/>
-              <w:right w:type="dxa" w:w="0"/>
+            <w:tcW w:type="dxa" w:w="1211"/>
+            <w:tcBorders>
+              <w:top w:color="000001" w:space="0" w:sz="2" w:val="single"/>
+              <w:left w:color="000001" w:space="0" w:sz="2" w:val="single"/>
+              <w:bottom w:color="000001" w:space="0" w:sz="2" w:val="single"/>
+              <w:right w:color="000001" w:space="0" w:sz="2" w:val="single"/>
+            </w:tcBorders>
+            <w:shd w:fill="FFFFFF" w:val="clear"/>
+            <w:tcMar>
+              <w:top w:type="dxa" w:w="0"/>
+              <w:left w:type="dxa" w:w="108"/>
+              <w:bottom w:type="dxa" w:w="0"/>
+              <w:right w:type="dxa" w:w="108"/>
             </w:tcMar>
           </w:tcPr>
           <w:p>
@@ -466,19 +440,19 @@
         </w:tc>
         <w:tc>
           <w:tcPr>
-            <w:tcW w:type="dxa" w:w="1929"/>
-            <w:tcBorders>
-              <w:top w:color="000000" w:space="0" w:sz="2" w:val="single"/>
-              <w:left w:color="000000" w:space="0" w:sz="2" w:val="single"/>
-              <w:bottom w:color="000000" w:space="0" w:sz="2" w:val="single"/>
-              <w:right w:color="000000" w:space="0" w:sz="2" w:val="single"/>
-            </w:tcBorders>
-            <w:shd w:fill="FFFFFF" w:val="clear"/>
-            <w:tcMar>
-              <w:top w:type="dxa" w:w="0"/>
-              <w:left w:type="dxa" w:w="0"/>
-              <w:bottom w:type="dxa" w:w="0"/>
-              <w:right w:type="dxa" w:w="0"/>
+            <w:tcW w:type="dxa" w:w="1941"/>
+            <w:tcBorders>
+              <w:top w:color="000001" w:space="0" w:sz="2" w:val="single"/>
+              <w:left w:color="000001" w:space="0" w:sz="2" w:val="single"/>
+              <w:bottom w:color="000001" w:space="0" w:sz="2" w:val="single"/>
+              <w:right w:color="000001" w:space="0" w:sz="2" w:val="single"/>
+            </w:tcBorders>
+            <w:shd w:fill="FFFFFF" w:val="clear"/>
+            <w:tcMar>
+              <w:top w:type="dxa" w:w="0"/>
+              <w:left w:type="dxa" w:w="108"/>
+              <w:bottom w:type="dxa" w:w="0"/>
+              <w:right w:type="dxa" w:w="108"/>
             </w:tcMar>
           </w:tcPr>
           <w:p>
@@ -529,8 +503,8 @@
           <w:tab w:leader="none" w:pos="0" w:val="center"/>
         </w:tabs>
       </w:pPr>
-      <w:bookmarkStart w:id="1" w:name="Xce69fec52ab747bfb6c355a6d2618242"/>
-      <w:bookmarkStart w:id="2" w:name="X8f078c165fce4ba08da7d564d2003b40"/>
+      <w:bookmarkStart w:id="1" w:name="X8f078c165fce4ba08da7d564d2003b40"/>
+      <w:bookmarkStart w:id="2" w:name="Xce69fec52ab747bfb6c355a6d26182421"/>
       <w:bookmarkEnd w:id="1"/>
       <w:bookmarkEnd w:id="2"/>
       <w:r>
@@ -548,7 +522,7 @@
         <w:pStyle w:val="style20"/>
         <w:jc w:val="center"/>
       </w:pPr>
-      <w:bookmarkStart w:id="3" w:name="X8f078c165fce4ba08da7d564d2003b40"/>
+      <w:bookmarkStart w:id="3" w:name="X8f078c165fce4ba08da7d564d2003b401"/>
       <w:bookmarkEnd w:id="3"/>
       <w:r>
         <w:rPr/>
@@ -562,6 +536,7 @@
       <w:pgNumType w:fmt="decimal"/>
       <w:formProt w:val="false"/>
       <w:textDirection w:val="lrTb"/>
+      <w:docGrid w:charSpace="0" w:linePitch="240" w:type="default"/>
     </w:sectPr>
   </w:body>
 </w:document>
@@ -579,7 +554,7 @@
     </w:pPr>
     <w:rPr>
       <w:rFonts w:ascii="Times New Roman" w:cs="Mangal" w:eastAsia="SimSun" w:hAnsi="Times New Roman"/>
-      <w:color w:val="auto"/>
+      <w:color w:val="00000A"/>
       <w:sz w:val="24"/>
       <w:szCs w:val="24"/>
       <w:lang w:bidi="hi-IN" w:eastAsia="zh-CN" w:val="lt-LT"/>
@@ -657,7 +632,7 @@
     </w:pPr>
     <w:rPr>
       <w:rFonts w:ascii="Times New Roman" w:cs="Mangal" w:eastAsia="SimSun" w:hAnsi="Times New Roman"/>
-      <w:color w:val="auto"/>
+      <w:color w:val="00000A"/>
       <w:sz w:val="24"/>
       <w:szCs w:val="24"/>
       <w:lang w:bidi="hi-IN" w:eastAsia="zh-CN" w:val="lt-LT"/>

</xml_diff>